<commit_message>
add 5 product detail json
</commit_message>
<xml_diff>
--- a/assets/img/product-img/product-(4)/New Microsoft Word Document.docx
+++ b/assets/img/product-img/product-(4)/New Microsoft Word Document.docx
@@ -1,6 +1,6 @@
 
 <file path=word/document.xml><?xml version="1.0" encoding="utf-8"?>
-<w:document xmlns:wpc="http://schemas.microsoft.com/office/word/2010/wordprocessingCanvas" xmlns:cx="http://schemas.microsoft.com/office/drawing/2014/chartex" xmlns:cx1="http://schemas.microsoft.com/office/drawing/2015/9/8/chartex" xmlns:mc="http://schemas.openxmlformats.org/markup-compatibility/2006" xmlns:o="urn:schemas-microsoft-com:office:office" xmlns:r="http://schemas.openxmlformats.org/officeDocument/2006/relationships" xmlns:m="http://schemas.openxmlformats.org/officeDocument/2006/math" xmlns:v="urn:schemas-microsoft-com:vml" xmlns:wp14="http://schemas.microsoft.com/office/word/2010/wordprocessingDrawing" xmlns:wp="http://schemas.openxmlformats.org/drawingml/2006/wordprocessingDrawing" xmlns:w10="urn:schemas-microsoft-com:office:word" xmlns:w="http://schemas.openxmlformats.org/wordprocessingml/2006/main" xmlns:w14="http://schemas.microsoft.com/office/word/2010/wordml" xmlns:w15="http://schemas.microsoft.com/office/word/2012/wordml" xmlns:w16se="http://schemas.microsoft.com/office/word/2015/wordml/symex" xmlns:wpg="http://schemas.microsoft.com/office/word/2010/wordprocessingGroup" xmlns:wpi="http://schemas.microsoft.com/office/word/2010/wordprocessingInk" xmlns:wne="http://schemas.microsoft.com/office/word/2006/wordml" xmlns:wps="http://schemas.microsoft.com/office/word/2010/wordprocessingShape" mc:Ignorable="w14 w15 w16se wp14">
+<w:document xmlns:wpc="http://schemas.microsoft.com/office/word/2010/wordprocessingCanvas" xmlns:cx="http://schemas.microsoft.com/office/drawing/2014/chartex" xmlns:cx1="http://schemas.microsoft.com/office/drawing/2015/9/8/chartex" xmlns:cx2="http://schemas.microsoft.com/office/drawing/2015/10/21/chartex" xmlns:cx3="http://schemas.microsoft.com/office/drawing/2016/5/9/chartex" xmlns:cx4="http://schemas.microsoft.com/office/drawing/2016/5/10/chartex" xmlns:cx5="http://schemas.microsoft.com/office/drawing/2016/5/11/chartex" xmlns:cx6="http://schemas.microsoft.com/office/drawing/2016/5/12/chartex" xmlns:cx7="http://schemas.microsoft.com/office/drawing/2016/5/13/chartex" xmlns:cx8="http://schemas.microsoft.com/office/drawing/2016/5/14/chartex" xmlns:mc="http://schemas.openxmlformats.org/markup-compatibility/2006" xmlns:aink="http://schemas.microsoft.com/office/drawing/2016/ink" xmlns:am3d="http://schemas.microsoft.com/office/drawing/2017/model3d" xmlns:o="urn:schemas-microsoft-com:office:office" xmlns:oel="http://schemas.microsoft.com/office/2019/extlst" xmlns:r="http://schemas.openxmlformats.org/officeDocument/2006/relationships" xmlns:m="http://schemas.openxmlformats.org/officeDocument/2006/math" xmlns:v="urn:schemas-microsoft-com:vml" xmlns:wp14="http://schemas.microsoft.com/office/word/2010/wordprocessingDrawing" xmlns:wp="http://schemas.openxmlformats.org/drawingml/2006/wordprocessingDrawing" xmlns:w10="urn:schemas-microsoft-com:office:word" xmlns:w="http://schemas.openxmlformats.org/wordprocessingml/2006/main" xmlns:w14="http://schemas.microsoft.com/office/word/2010/wordml" xmlns:w15="http://schemas.microsoft.com/office/word/2012/wordml" xmlns:w16cex="http://schemas.microsoft.com/office/word/2018/wordml/cex" xmlns:w16cid="http://schemas.microsoft.com/office/word/2016/wordml/cid" xmlns:w16="http://schemas.microsoft.com/office/word/2018/wordml" xmlns:w16sdtdh="http://schemas.microsoft.com/office/word/2020/wordml/sdtdatahash" xmlns:w16se="http://schemas.microsoft.com/office/word/2015/wordml/symex" xmlns:wpg="http://schemas.microsoft.com/office/word/2010/wordprocessingGroup" xmlns:wpi="http://schemas.microsoft.com/office/word/2010/wordprocessingInk" xmlns:wne="http://schemas.microsoft.com/office/word/2006/wordml" xmlns:wps="http://schemas.microsoft.com/office/word/2010/wordprocessingShape" mc:Ignorable="w14 w15 w16se w16cid w16 w16cex w16sdtdh wp14">
   <w:body>
     <w:p>
       <w:pPr>
@@ -64,7 +64,7 @@
       <w:pPr>
         <w:spacing w:after="0" w:line="240" w:lineRule="auto"/>
         <w:rPr>
-          <w:rFonts w:ascii="MS PGothic" w:eastAsia="MS PGothic" w:hAnsi="MS PGothic" w:cs="Times New Roman" w:hint="eastAsia"/>
+          <w:rFonts w:ascii="MS PGothic" w:eastAsia="MS PGothic" w:hAnsi="MS PGothic" w:cs="Times New Roman"/>
           <w:color w:val="222222"/>
           <w:sz w:val="20"/>
           <w:szCs w:val="20"/>
@@ -88,7 +88,7 @@
         <w:spacing w:before="240" w:after="120" w:line="240" w:lineRule="auto"/>
         <w:outlineLvl w:val="3"/>
         <w:rPr>
-          <w:rFonts w:ascii="MS PGothic" w:eastAsia="MS PGothic" w:hAnsi="MS PGothic" w:cs="Times New Roman" w:hint="eastAsia"/>
+          <w:rFonts w:ascii="MS PGothic" w:eastAsia="MS PGothic" w:hAnsi="MS PGothic" w:cs="Times New Roman"/>
           <w:color w:val="222222"/>
           <w:sz w:val="24"/>
           <w:szCs w:val="24"/>
@@ -113,7 +113,7 @@
         <w:spacing w:before="100" w:beforeAutospacing="1" w:after="120" w:line="240" w:lineRule="auto"/>
         <w:ind w:left="0"/>
         <w:rPr>
-          <w:rFonts w:ascii="MS PGothic" w:eastAsia="MS PGothic" w:hAnsi="MS PGothic" w:cs="Times New Roman" w:hint="eastAsia"/>
+          <w:rFonts w:ascii="MS PGothic" w:eastAsia="MS PGothic" w:hAnsi="MS PGothic" w:cs="Times New Roman"/>
           <w:color w:val="222222"/>
           <w:sz w:val="20"/>
           <w:szCs w:val="20"/>
@@ -138,7 +138,7 @@
         <w:spacing w:before="100" w:beforeAutospacing="1" w:after="120" w:line="240" w:lineRule="auto"/>
         <w:ind w:left="0"/>
         <w:rPr>
-          <w:rFonts w:ascii="MS PGothic" w:eastAsia="MS PGothic" w:hAnsi="MS PGothic" w:cs="Times New Roman" w:hint="eastAsia"/>
+          <w:rFonts w:ascii="MS PGothic" w:eastAsia="MS PGothic" w:hAnsi="MS PGothic" w:cs="Times New Roman"/>
           <w:color w:val="222222"/>
           <w:sz w:val="20"/>
           <w:szCs w:val="20"/>
@@ -163,7 +163,7 @@
         <w:spacing w:before="100" w:beforeAutospacing="1" w:after="120" w:line="240" w:lineRule="auto"/>
         <w:ind w:left="0"/>
         <w:rPr>
-          <w:rFonts w:ascii="MS PGothic" w:eastAsia="MS PGothic" w:hAnsi="MS PGothic" w:cs="Times New Roman" w:hint="eastAsia"/>
+          <w:rFonts w:ascii="MS PGothic" w:eastAsia="MS PGothic" w:hAnsi="MS PGothic" w:cs="Times New Roman"/>
           <w:color w:val="222222"/>
           <w:sz w:val="20"/>
           <w:szCs w:val="20"/>
@@ -188,7 +188,7 @@
         <w:spacing w:before="100" w:beforeAutospacing="1" w:after="120" w:line="240" w:lineRule="auto"/>
         <w:ind w:left="0"/>
         <w:rPr>
-          <w:rFonts w:ascii="MS PGothic" w:eastAsia="MS PGothic" w:hAnsi="MS PGothic" w:cs="Times New Roman" w:hint="eastAsia"/>
+          <w:rFonts w:ascii="MS PGothic" w:eastAsia="MS PGothic" w:hAnsi="MS PGothic" w:cs="Times New Roman"/>
           <w:color w:val="222222"/>
           <w:sz w:val="20"/>
           <w:szCs w:val="20"/>
@@ -253,7 +253,7 @@
         <w:spacing w:before="100" w:beforeAutospacing="1" w:after="120" w:line="240" w:lineRule="auto"/>
         <w:ind w:left="0"/>
         <w:rPr>
-          <w:rFonts w:ascii="MS PGothic" w:eastAsia="MS PGothic" w:hAnsi="MS PGothic" w:cs="Times New Roman" w:hint="eastAsia"/>
+          <w:rFonts w:ascii="MS PGothic" w:eastAsia="MS PGothic" w:hAnsi="MS PGothic" w:cs="Times New Roman"/>
           <w:color w:val="222222"/>
           <w:sz w:val="20"/>
           <w:szCs w:val="20"/>
@@ -278,7 +278,7 @@
         <w:spacing w:before="100" w:beforeAutospacing="1" w:after="120" w:line="240" w:lineRule="auto"/>
         <w:ind w:left="0"/>
         <w:rPr>
-          <w:rFonts w:ascii="MS PGothic" w:eastAsia="MS PGothic" w:hAnsi="MS PGothic" w:cs="Times New Roman" w:hint="eastAsia"/>
+          <w:rFonts w:ascii="MS PGothic" w:eastAsia="MS PGothic" w:hAnsi="MS PGothic" w:cs="Times New Roman"/>
           <w:color w:val="222222"/>
           <w:sz w:val="20"/>
           <w:szCs w:val="20"/>
@@ -303,7 +303,7 @@
         <w:spacing w:before="100" w:beforeAutospacing="1" w:after="100" w:afterAutospacing="1" w:line="240" w:lineRule="auto"/>
         <w:ind w:left="0"/>
         <w:rPr>
-          <w:rFonts w:ascii="MS PGothic" w:eastAsia="MS PGothic" w:hAnsi="MS PGothic" w:cs="Times New Roman" w:hint="eastAsia"/>
+          <w:rFonts w:ascii="MS PGothic" w:eastAsia="MS PGothic" w:hAnsi="MS PGothic" w:cs="Times New Roman"/>
           <w:color w:val="222222"/>
           <w:sz w:val="20"/>
           <w:szCs w:val="20"/>
@@ -521,7 +521,7 @@
         <w:rPr>
           <w:noProof/>
         </w:rPr>
-        <w:t>10:52 PM</w:t>
+        <w:t>7:33 PM</w:t>
       </w:r>
       <w:r>
         <w:fldChar w:fldCharType="end"/>
@@ -580,38 +580,27 @@
       <w:pPr>
         <w:spacing w:after="0" w:line="240" w:lineRule="auto"/>
         <w:rPr>
-          <w:rFonts w:ascii="MS PGothic" w:eastAsia="MS PGothic" w:hAnsi="MS PGothic" w:cs="Times New Roman" w:hint="eastAsia"/>
-          <w:color w:val="222222"/>
-          <w:sz w:val="20"/>
-          <w:szCs w:val="20"/>
-        </w:rPr>
-      </w:pPr>
-      <w:r>
-        <w:rPr>
-          <w:rFonts w:ascii="MS PGothic" w:eastAsia="MS PGothic" w:hAnsi="MS PGothic" w:cs="Times New Roman" w:hint="eastAsia"/>
-          <w:color w:val="222222"/>
-          <w:sz w:val="20"/>
-          <w:szCs w:val="20"/>
-        </w:rPr>
-        <w:t>Article number</w:t>
-      </w:r>
-      <w:proofErr w:type="gramStart"/>
-      <w:r>
-        <w:rPr>
-          <w:rFonts w:ascii="MS PGothic" w:eastAsia="MS PGothic" w:hAnsi="MS PGothic" w:cs="Times New Roman" w:hint="eastAsia"/>
-          <w:color w:val="222222"/>
-          <w:sz w:val="20"/>
-          <w:szCs w:val="20"/>
-        </w:rPr>
-        <w:t>:1189846001</w:t>
-      </w:r>
-      <w:proofErr w:type="gramEnd"/>
+          <w:rFonts w:ascii="MS PGothic" w:eastAsia="MS PGothic" w:hAnsi="MS PGothic" w:cs="Times New Roman"/>
+          <w:color w:val="222222"/>
+          <w:sz w:val="20"/>
+          <w:szCs w:val="20"/>
+        </w:rPr>
+      </w:pPr>
+      <w:r>
+        <w:rPr>
+          <w:rFonts w:ascii="MS PGothic" w:eastAsia="MS PGothic" w:hAnsi="MS PGothic" w:cs="Times New Roman" w:hint="eastAsia"/>
+          <w:color w:val="222222"/>
+          <w:sz w:val="20"/>
+          <w:szCs w:val="20"/>
+        </w:rPr>
+        <w:t>Article number:1189846001</w:t>
+      </w:r>
     </w:p>
     <w:p>
       <w:pPr>
         <w:spacing w:after="120" w:line="240" w:lineRule="auto"/>
         <w:rPr>
-          <w:rFonts w:ascii="MS PGothic" w:eastAsia="MS PGothic" w:hAnsi="MS PGothic" w:cs="Times New Roman" w:hint="eastAsia"/>
+          <w:rFonts w:ascii="MS PGothic" w:eastAsia="MS PGothic" w:hAnsi="MS PGothic" w:cs="Times New Roman"/>
           <w:color w:val="222222"/>
           <w:sz w:val="20"/>
           <w:szCs w:val="20"/>
@@ -632,7 +621,7 @@
         <w:spacing w:after="120" w:line="240" w:lineRule="auto"/>
         <w:ind w:left="720"/>
         <w:rPr>
-          <w:rFonts w:ascii="MS PGothic" w:eastAsia="MS PGothic" w:hAnsi="MS PGothic" w:cs="Times New Roman" w:hint="eastAsia"/>
+          <w:rFonts w:ascii="MS PGothic" w:eastAsia="MS PGothic" w:hAnsi="MS PGothic" w:cs="Times New Roman"/>
           <w:color w:val="222222"/>
           <w:sz w:val="20"/>
           <w:szCs w:val="20"/>
@@ -652,7 +641,7 @@
       <w:pPr>
         <w:spacing w:after="120" w:line="240" w:lineRule="auto"/>
         <w:rPr>
-          <w:rFonts w:ascii="MS PGothic" w:eastAsia="MS PGothic" w:hAnsi="MS PGothic" w:cs="Times New Roman" w:hint="eastAsia"/>
+          <w:rFonts w:ascii="MS PGothic" w:eastAsia="MS PGothic" w:hAnsi="MS PGothic" w:cs="Times New Roman"/>
           <w:color w:val="222222"/>
           <w:sz w:val="20"/>
           <w:szCs w:val="20"/>
@@ -673,7 +662,7 @@
         <w:spacing w:after="120" w:line="240" w:lineRule="auto"/>
         <w:ind w:left="720"/>
         <w:rPr>
-          <w:rFonts w:ascii="MS PGothic" w:eastAsia="MS PGothic" w:hAnsi="MS PGothic" w:cs="Times New Roman" w:hint="eastAsia"/>
+          <w:rFonts w:ascii="MS PGothic" w:eastAsia="MS PGothic" w:hAnsi="MS PGothic" w:cs="Times New Roman"/>
           <w:color w:val="222222"/>
           <w:sz w:val="20"/>
           <w:szCs w:val="20"/>
@@ -693,7 +682,7 @@
       <w:pPr>
         <w:spacing w:after="120" w:line="240" w:lineRule="auto"/>
         <w:rPr>
-          <w:rFonts w:ascii="MS PGothic" w:eastAsia="MS PGothic" w:hAnsi="MS PGothic" w:cs="Times New Roman" w:hint="eastAsia"/>
+          <w:rFonts w:ascii="MS PGothic" w:eastAsia="MS PGothic" w:hAnsi="MS PGothic" w:cs="Times New Roman"/>
           <w:color w:val="222222"/>
           <w:sz w:val="20"/>
           <w:szCs w:val="20"/>
@@ -714,7 +703,7 @@
         <w:spacing w:after="120" w:line="240" w:lineRule="auto"/>
         <w:ind w:left="720"/>
         <w:rPr>
-          <w:rFonts w:ascii="MS PGothic" w:eastAsia="MS PGothic" w:hAnsi="MS PGothic" w:cs="Times New Roman" w:hint="eastAsia"/>
+          <w:rFonts w:ascii="MS PGothic" w:eastAsia="MS PGothic" w:hAnsi="MS PGothic" w:cs="Times New Roman"/>
           <w:color w:val="222222"/>
           <w:sz w:val="20"/>
           <w:szCs w:val="20"/>
@@ -734,7 +723,7 @@
       <w:pPr>
         <w:spacing w:after="120" w:line="240" w:lineRule="auto"/>
         <w:rPr>
-          <w:rFonts w:ascii="MS PGothic" w:eastAsia="MS PGothic" w:hAnsi="MS PGothic" w:cs="Times New Roman" w:hint="eastAsia"/>
+          <w:rFonts w:ascii="MS PGothic" w:eastAsia="MS PGothic" w:hAnsi="MS PGothic" w:cs="Times New Roman"/>
           <w:color w:val="222222"/>
           <w:sz w:val="20"/>
           <w:szCs w:val="20"/>
@@ -755,7 +744,7 @@
         <w:spacing w:after="120" w:line="240" w:lineRule="auto"/>
         <w:ind w:left="720"/>
         <w:rPr>
-          <w:rFonts w:ascii="MS PGothic" w:eastAsia="MS PGothic" w:hAnsi="MS PGothic" w:cs="Times New Roman" w:hint="eastAsia"/>
+          <w:rFonts w:ascii="MS PGothic" w:eastAsia="MS PGothic" w:hAnsi="MS PGothic" w:cs="Times New Roman"/>
           <w:color w:val="222222"/>
           <w:sz w:val="20"/>
           <w:szCs w:val="20"/>
@@ -775,7 +764,7 @@
       <w:pPr>
         <w:spacing w:after="120" w:line="240" w:lineRule="auto"/>
         <w:rPr>
-          <w:rFonts w:ascii="MS PGothic" w:eastAsia="MS PGothic" w:hAnsi="MS PGothic" w:cs="Times New Roman" w:hint="eastAsia"/>
+          <w:rFonts w:ascii="MS PGothic" w:eastAsia="MS PGothic" w:hAnsi="MS PGothic" w:cs="Times New Roman"/>
           <w:color w:val="222222"/>
           <w:sz w:val="20"/>
           <w:szCs w:val="20"/>
@@ -796,7 +785,7 @@
         <w:spacing w:after="120" w:line="240" w:lineRule="auto"/>
         <w:ind w:left="720"/>
         <w:rPr>
-          <w:rFonts w:ascii="MS PGothic" w:eastAsia="MS PGothic" w:hAnsi="MS PGothic" w:cs="Times New Roman" w:hint="eastAsia"/>
+          <w:rFonts w:ascii="MS PGothic" w:eastAsia="MS PGothic" w:hAnsi="MS PGothic" w:cs="Times New Roman"/>
           <w:color w:val="222222"/>
           <w:sz w:val="20"/>
           <w:szCs w:val="20"/>
@@ -816,7 +805,7 @@
       <w:pPr>
         <w:spacing w:after="120" w:line="240" w:lineRule="auto"/>
         <w:rPr>
-          <w:rFonts w:ascii="MS PGothic" w:eastAsia="MS PGothic" w:hAnsi="MS PGothic" w:cs="Times New Roman" w:hint="eastAsia"/>
+          <w:rFonts w:ascii="MS PGothic" w:eastAsia="MS PGothic" w:hAnsi="MS PGothic" w:cs="Times New Roman"/>
           <w:color w:val="222222"/>
           <w:sz w:val="20"/>
           <w:szCs w:val="20"/>
@@ -837,7 +826,7 @@
         <w:spacing w:after="120" w:line="240" w:lineRule="auto"/>
         <w:ind w:left="720"/>
         <w:rPr>
-          <w:rFonts w:ascii="MS PGothic" w:eastAsia="MS PGothic" w:hAnsi="MS PGothic" w:cs="Times New Roman" w:hint="eastAsia"/>
+          <w:rFonts w:ascii="MS PGothic" w:eastAsia="MS PGothic" w:hAnsi="MS PGothic" w:cs="Times New Roman"/>
           <w:color w:val="222222"/>
           <w:sz w:val="20"/>
           <w:szCs w:val="20"/>
@@ -857,7 +846,7 @@
       <w:pPr>
         <w:spacing w:after="120" w:line="240" w:lineRule="auto"/>
         <w:rPr>
-          <w:rFonts w:ascii="MS PGothic" w:eastAsia="MS PGothic" w:hAnsi="MS PGothic" w:cs="Times New Roman" w:hint="eastAsia"/>
+          <w:rFonts w:ascii="MS PGothic" w:eastAsia="MS PGothic" w:hAnsi="MS PGothic" w:cs="Times New Roman"/>
           <w:color w:val="222222"/>
           <w:sz w:val="20"/>
           <w:szCs w:val="20"/>
@@ -878,7 +867,7 @@
         <w:spacing w:after="120" w:line="240" w:lineRule="auto"/>
         <w:ind w:left="720"/>
         <w:rPr>
-          <w:rFonts w:ascii="MS PGothic" w:eastAsia="MS PGothic" w:hAnsi="MS PGothic" w:cs="Times New Roman" w:hint="eastAsia"/>
+          <w:rFonts w:ascii="MS PGothic" w:eastAsia="MS PGothic" w:hAnsi="MS PGothic" w:cs="Times New Roman"/>
           <w:color w:val="222222"/>
           <w:sz w:val="20"/>
           <w:szCs w:val="20"/>
@@ -944,7 +933,7 @@
         <w:spacing w:before="120" w:beforeAutospacing="0" w:after="0" w:afterAutospacing="0"/>
         <w:ind w:left="0"/>
         <w:rPr>
-          <w:rFonts w:ascii="MS PGothic" w:eastAsia="MS PGothic" w:hAnsi="MS PGothic" w:hint="eastAsia"/>
+          <w:rFonts w:ascii="MS PGothic" w:eastAsia="MS PGothic" w:hAnsi="MS PGothic"/>
           <w:color w:val="222222"/>
           <w:sz w:val="20"/>
           <w:szCs w:val="20"/>
@@ -965,7 +954,7 @@
         <w:pStyle w:val="Heading3"/>
         <w:spacing w:before="0" w:after="120"/>
         <w:rPr>
-          <w:rFonts w:ascii="MS PGothic" w:eastAsia="MS PGothic" w:hAnsi="MS PGothic" w:hint="eastAsia"/>
+          <w:rFonts w:ascii="MS PGothic" w:eastAsia="MS PGothic" w:hAnsi="MS PGothic"/>
           <w:color w:val="222222"/>
           <w:sz w:val="27"/>
           <w:szCs w:val="27"/>
@@ -986,7 +975,7 @@
         <w:pStyle w:val="d1cd7b"/>
         <w:spacing w:before="0" w:beforeAutospacing="0" w:after="0" w:afterAutospacing="0"/>
         <w:rPr>
-          <w:rFonts w:ascii="MS PGothic" w:eastAsia="MS PGothic" w:hAnsi="MS PGothic" w:hint="eastAsia"/>
+          <w:rFonts w:ascii="MS PGothic" w:eastAsia="MS PGothic" w:hAnsi="MS PGothic"/>
           <w:color w:val="222222"/>
           <w:sz w:val="20"/>
           <w:szCs w:val="20"/>
@@ -1011,7 +1000,7 @@
         <w:spacing w:before="100" w:beforeAutospacing="1" w:after="100" w:afterAutospacing="1" w:line="240" w:lineRule="auto"/>
         <w:ind w:left="0"/>
         <w:rPr>
-          <w:rFonts w:ascii="MS PGothic" w:eastAsia="MS PGothic" w:hAnsi="MS PGothic" w:hint="eastAsia"/>
+          <w:rFonts w:ascii="MS PGothic" w:eastAsia="MS PGothic" w:hAnsi="MS PGothic"/>
           <w:color w:val="222222"/>
           <w:sz w:val="20"/>
           <w:szCs w:val="20"/>
@@ -1032,7 +1021,7 @@
         <w:pStyle w:val="d1cd7b"/>
         <w:spacing w:before="120" w:beforeAutospacing="0" w:after="120" w:afterAutospacing="0"/>
         <w:rPr>
-          <w:rFonts w:ascii="MS PGothic" w:eastAsia="MS PGothic" w:hAnsi="MS PGothic" w:hint="eastAsia"/>
+          <w:rFonts w:ascii="MS PGothic" w:eastAsia="MS PGothic" w:hAnsi="MS PGothic"/>
           <w:color w:val="222222"/>
           <w:sz w:val="20"/>
           <w:szCs w:val="20"/>
@@ -1053,7 +1042,7 @@
         <w:pStyle w:val="d1cd7b"/>
         <w:spacing w:before="0" w:beforeAutospacing="0" w:after="0" w:afterAutospacing="0"/>
         <w:rPr>
-          <w:rFonts w:ascii="MS PGothic" w:eastAsia="MS PGothic" w:hAnsi="MS PGothic" w:hint="eastAsia"/>
+          <w:rFonts w:ascii="MS PGothic" w:eastAsia="MS PGothic" w:hAnsi="MS PGothic"/>
           <w:color w:val="222222"/>
           <w:sz w:val="20"/>
           <w:szCs w:val="20"/>
@@ -1074,7 +1063,7 @@
         <w:pStyle w:val="Heading3"/>
         <w:spacing w:before="0" w:after="120"/>
         <w:rPr>
-          <w:rFonts w:ascii="MS PGothic" w:eastAsia="MS PGothic" w:hAnsi="MS PGothic" w:hint="eastAsia"/>
+          <w:rFonts w:ascii="MS PGothic" w:eastAsia="MS PGothic" w:hAnsi="MS PGothic"/>
           <w:color w:val="222222"/>
           <w:sz w:val="27"/>
           <w:szCs w:val="27"/>
@@ -1094,7 +1083,7 @@
       <w:pPr>
         <w:spacing w:after="120"/>
         <w:rPr>
-          <w:rFonts w:ascii="MS PGothic" w:eastAsia="MS PGothic" w:hAnsi="MS PGothic" w:hint="eastAsia"/>
+          <w:rFonts w:ascii="MS PGothic" w:eastAsia="MS PGothic" w:hAnsi="MS PGothic"/>
           <w:color w:val="222222"/>
           <w:sz w:val="20"/>
           <w:szCs w:val="20"/>
@@ -1115,12 +1104,22 @@
         <w:spacing w:after="240"/>
         <w:ind w:left="720"/>
         <w:rPr>
+          <w:rFonts w:ascii="MS PGothic" w:eastAsia="MS PGothic" w:hAnsi="MS PGothic"/>
+          <w:color w:val="222222"/>
+          <w:sz w:val="20"/>
+          <w:szCs w:val="20"/>
+        </w:rPr>
+      </w:pPr>
+      <w:r>
+        <w:rPr>
           <w:rFonts w:ascii="MS PGothic" w:eastAsia="MS PGothic" w:hAnsi="MS PGothic" w:hint="eastAsia"/>
           <w:color w:val="222222"/>
           <w:sz w:val="20"/>
           <w:szCs w:val="20"/>
         </w:rPr>
-      </w:pPr>
+        <w:t xml:space="preserve">Polyester is a synthetic </w:t>
+      </w:r>
+      <w:proofErr w:type="spellStart"/>
       <w:r>
         <w:rPr>
           <w:rFonts w:ascii="MS PGothic" w:eastAsia="MS PGothic" w:hAnsi="MS PGothic" w:hint="eastAsia"/>
@@ -1128,9 +1127,9 @@
           <w:sz w:val="20"/>
           <w:szCs w:val="20"/>
         </w:rPr>
-        <w:t xml:space="preserve">Polyester is a synthetic </w:t>
-      </w:r>
-      <w:proofErr w:type="spellStart"/>
+        <w:t>fibre</w:t>
+      </w:r>
+      <w:proofErr w:type="spellEnd"/>
       <w:r>
         <w:rPr>
           <w:rFonts w:ascii="MS PGothic" w:eastAsia="MS PGothic" w:hAnsi="MS PGothic" w:hint="eastAsia"/>
@@ -1138,16 +1137,6 @@
           <w:sz w:val="20"/>
           <w:szCs w:val="20"/>
         </w:rPr>
-        <w:t>fibre</w:t>
-      </w:r>
-      <w:proofErr w:type="spellEnd"/>
-      <w:r>
-        <w:rPr>
-          <w:rFonts w:ascii="MS PGothic" w:eastAsia="MS PGothic" w:hAnsi="MS PGothic" w:hint="eastAsia"/>
-          <w:color w:val="222222"/>
-          <w:sz w:val="20"/>
-          <w:szCs w:val="20"/>
-        </w:rPr>
         <w:t xml:space="preserve"> made from crude oil (a fossil resource).</w:t>
       </w:r>
     </w:p>
@@ -1155,7 +1144,7 @@
       <w:pPr>
         <w:spacing w:after="120"/>
         <w:rPr>
-          <w:rFonts w:ascii="MS PGothic" w:eastAsia="MS PGothic" w:hAnsi="MS PGothic" w:hint="eastAsia"/>
+          <w:rFonts w:ascii="MS PGothic" w:eastAsia="MS PGothic" w:hAnsi="MS PGothic"/>
           <w:color w:val="222222"/>
           <w:sz w:val="20"/>
           <w:szCs w:val="20"/>
@@ -1176,19 +1165,19 @@
         <w:spacing w:after="240"/>
         <w:ind w:left="720"/>
         <w:rPr>
+          <w:rFonts w:ascii="MS PGothic" w:eastAsia="MS PGothic" w:hAnsi="MS PGothic"/>
+          <w:color w:val="222222"/>
+          <w:sz w:val="20"/>
+          <w:szCs w:val="20"/>
+        </w:rPr>
+      </w:pPr>
+      <w:r>
+        <w:rPr>
           <w:rFonts w:ascii="MS PGothic" w:eastAsia="MS PGothic" w:hAnsi="MS PGothic" w:hint="eastAsia"/>
           <w:color w:val="222222"/>
           <w:sz w:val="20"/>
           <w:szCs w:val="20"/>
         </w:rPr>
-      </w:pPr>
-      <w:r>
-        <w:rPr>
-          <w:rFonts w:ascii="MS PGothic" w:eastAsia="MS PGothic" w:hAnsi="MS PGothic" w:hint="eastAsia"/>
-          <w:color w:val="222222"/>
-          <w:sz w:val="20"/>
-          <w:szCs w:val="20"/>
-        </w:rPr>
         <w:t>Recycled polyester is polyester made from PET bottles or end-of-life textile waste. The PET bottles or textile waste is mechanically recycled and processed into new yarn.</w:t>
       </w:r>
     </w:p>
@@ -1196,7 +1185,7 @@
       <w:pPr>
         <w:spacing w:after="120"/>
         <w:rPr>
-          <w:rFonts w:ascii="MS PGothic" w:eastAsia="MS PGothic" w:hAnsi="MS PGothic" w:hint="eastAsia"/>
+          <w:rFonts w:ascii="MS PGothic" w:eastAsia="MS PGothic" w:hAnsi="MS PGothic"/>
           <w:color w:val="222222"/>
           <w:sz w:val="20"/>
           <w:szCs w:val="20"/>
@@ -1217,7 +1206,7 @@
         <w:spacing w:after="240"/>
         <w:ind w:left="720"/>
         <w:rPr>
-          <w:rFonts w:ascii="MS PGothic" w:eastAsia="MS PGothic" w:hAnsi="MS PGothic" w:hint="eastAsia"/>
+          <w:rFonts w:ascii="MS PGothic" w:eastAsia="MS PGothic" w:hAnsi="MS PGothic"/>
           <w:color w:val="222222"/>
           <w:sz w:val="20"/>
           <w:szCs w:val="20"/>
@@ -1314,7 +1303,7 @@
     <w:p>
       <w:pPr>
         <w:rPr>
-          <w:rFonts w:ascii="MS PGothic" w:eastAsia="MS PGothic" w:hAnsi="MS PGothic" w:hint="eastAsia"/>
+          <w:rFonts w:ascii="MS PGothic" w:eastAsia="MS PGothic" w:hAnsi="MS PGothic"/>
           <w:color w:val="222222"/>
           <w:sz w:val="20"/>
           <w:szCs w:val="20"/>
@@ -1337,7 +1326,7 @@
         <w:pStyle w:val="Heading4"/>
         <w:spacing w:before="240" w:beforeAutospacing="0" w:after="120" w:afterAutospacing="0"/>
         <w:rPr>
-          <w:rFonts w:ascii="MS PGothic" w:eastAsia="MS PGothic" w:hAnsi="MS PGothic" w:hint="eastAsia"/>
+          <w:rFonts w:ascii="MS PGothic" w:eastAsia="MS PGothic" w:hAnsi="MS PGothic"/>
           <w:b w:val="0"/>
           <w:bCs w:val="0"/>
           <w:color w:val="222222"/>
@@ -1362,7 +1351,7 @@
         <w:spacing w:before="100" w:beforeAutospacing="1" w:after="120" w:line="240" w:lineRule="auto"/>
         <w:ind w:left="0"/>
         <w:rPr>
-          <w:rFonts w:ascii="MS PGothic" w:eastAsia="MS PGothic" w:hAnsi="MS PGothic" w:hint="eastAsia"/>
+          <w:rFonts w:ascii="MS PGothic" w:eastAsia="MS PGothic" w:hAnsi="MS PGothic"/>
           <w:color w:val="222222"/>
           <w:sz w:val="20"/>
           <w:szCs w:val="20"/>
@@ -1387,7 +1376,7 @@
         <w:spacing w:before="100" w:beforeAutospacing="1" w:after="120" w:line="240" w:lineRule="auto"/>
         <w:ind w:left="0"/>
         <w:rPr>
-          <w:rFonts w:ascii="MS PGothic" w:eastAsia="MS PGothic" w:hAnsi="MS PGothic" w:hint="eastAsia"/>
+          <w:rFonts w:ascii="MS PGothic" w:eastAsia="MS PGothic" w:hAnsi="MS PGothic"/>
           <w:color w:val="222222"/>
           <w:sz w:val="20"/>
           <w:szCs w:val="20"/>
@@ -1412,7 +1401,7 @@
         <w:spacing w:before="100" w:beforeAutospacing="1" w:after="120" w:line="240" w:lineRule="auto"/>
         <w:ind w:left="0"/>
         <w:rPr>
-          <w:rFonts w:ascii="MS PGothic" w:eastAsia="MS PGothic" w:hAnsi="MS PGothic" w:hint="eastAsia"/>
+          <w:rFonts w:ascii="MS PGothic" w:eastAsia="MS PGothic" w:hAnsi="MS PGothic"/>
           <w:color w:val="222222"/>
           <w:sz w:val="20"/>
           <w:szCs w:val="20"/>
@@ -1437,26 +1426,23 @@
         <w:spacing w:before="100" w:beforeAutospacing="1" w:after="100" w:afterAutospacing="1" w:line="240" w:lineRule="auto"/>
         <w:ind w:left="0"/>
         <w:rPr>
+          <w:rFonts w:ascii="MS PGothic" w:eastAsia="MS PGothic" w:hAnsi="MS PGothic"/>
+          <w:color w:val="222222"/>
+          <w:sz w:val="20"/>
+          <w:szCs w:val="20"/>
+        </w:rPr>
+      </w:pPr>
+      <w:r>
+        <w:rPr>
           <w:rFonts w:ascii="MS PGothic" w:eastAsia="MS PGothic" w:hAnsi="MS PGothic" w:hint="eastAsia"/>
           <w:color w:val="222222"/>
           <w:sz w:val="20"/>
           <w:szCs w:val="20"/>
         </w:rPr>
-      </w:pPr>
-      <w:r>
-        <w:rPr>
-          <w:rFonts w:ascii="MS PGothic" w:eastAsia="MS PGothic" w:hAnsi="MS PGothic" w:hint="eastAsia"/>
-          <w:color w:val="222222"/>
-          <w:sz w:val="20"/>
-          <w:szCs w:val="20"/>
-        </w:rPr>
         <w:t>Can be dry cleaned</w:t>
       </w:r>
     </w:p>
-    <w:p>
-      <w:bookmarkStart w:id="0" w:name="_GoBack"/>
-      <w:bookmarkEnd w:id="0"/>
-    </w:p>
+    <w:p/>
     <w:p/>
     <w:p/>
     <w:p/>
@@ -1477,7 +1463,7 @@
 </file>
 
 <file path=word/numbering.xml><?xml version="1.0" encoding="utf-8"?>
-<w:numbering xmlns:wpc="http://schemas.microsoft.com/office/word/2010/wordprocessingCanvas" xmlns:cx="http://schemas.microsoft.com/office/drawing/2014/chartex" xmlns:cx1="http://schemas.microsoft.com/office/drawing/2015/9/8/chartex" xmlns:mc="http://schemas.openxmlformats.org/markup-compatibility/2006" xmlns:o="urn:schemas-microsoft-com:office:office" xmlns:r="http://schemas.openxmlformats.org/officeDocument/2006/relationships" xmlns:m="http://schemas.openxmlformats.org/officeDocument/2006/math" xmlns:v="urn:schemas-microsoft-com:vml" xmlns:wp14="http://schemas.microsoft.com/office/word/2010/wordprocessingDrawing" xmlns:wp="http://schemas.openxmlformats.org/drawingml/2006/wordprocessingDrawing" xmlns:w10="urn:schemas-microsoft-com:office:word" xmlns:w="http://schemas.openxmlformats.org/wordprocessingml/2006/main" xmlns:w14="http://schemas.microsoft.com/office/word/2010/wordml" xmlns:w15="http://schemas.microsoft.com/office/word/2012/wordml" xmlns:w16se="http://schemas.microsoft.com/office/word/2015/wordml/symex" xmlns:wpg="http://schemas.microsoft.com/office/word/2010/wordprocessingGroup" xmlns:wpi="http://schemas.microsoft.com/office/word/2010/wordprocessingInk" xmlns:wne="http://schemas.microsoft.com/office/word/2006/wordml" xmlns:wps="http://schemas.microsoft.com/office/word/2010/wordprocessingShape" mc:Ignorable="w14 w15 w16se wp14">
+<w:numbering xmlns:wpc="http://schemas.microsoft.com/office/word/2010/wordprocessingCanvas" xmlns:cx="http://schemas.microsoft.com/office/drawing/2014/chartex" xmlns:cx1="http://schemas.microsoft.com/office/drawing/2015/9/8/chartex" xmlns:cx2="http://schemas.microsoft.com/office/drawing/2015/10/21/chartex" xmlns:cx3="http://schemas.microsoft.com/office/drawing/2016/5/9/chartex" xmlns:cx4="http://schemas.microsoft.com/office/drawing/2016/5/10/chartex" xmlns:cx5="http://schemas.microsoft.com/office/drawing/2016/5/11/chartex" xmlns:cx6="http://schemas.microsoft.com/office/drawing/2016/5/12/chartex" xmlns:cx7="http://schemas.microsoft.com/office/drawing/2016/5/13/chartex" xmlns:cx8="http://schemas.microsoft.com/office/drawing/2016/5/14/chartex" xmlns:mc="http://schemas.openxmlformats.org/markup-compatibility/2006" xmlns:aink="http://schemas.microsoft.com/office/drawing/2016/ink" xmlns:am3d="http://schemas.microsoft.com/office/drawing/2017/model3d" xmlns:o="urn:schemas-microsoft-com:office:office" xmlns:oel="http://schemas.microsoft.com/office/2019/extlst" xmlns:r="http://schemas.openxmlformats.org/officeDocument/2006/relationships" xmlns:m="http://schemas.openxmlformats.org/officeDocument/2006/math" xmlns:v="urn:schemas-microsoft-com:vml" xmlns:wp14="http://schemas.microsoft.com/office/word/2010/wordprocessingDrawing" xmlns:wp="http://schemas.openxmlformats.org/drawingml/2006/wordprocessingDrawing" xmlns:w10="urn:schemas-microsoft-com:office:word" xmlns:w="http://schemas.openxmlformats.org/wordprocessingml/2006/main" xmlns:w14="http://schemas.microsoft.com/office/word/2010/wordml" xmlns:w15="http://schemas.microsoft.com/office/word/2012/wordml" xmlns:w16cex="http://schemas.microsoft.com/office/word/2018/wordml/cex" xmlns:w16cid="http://schemas.microsoft.com/office/word/2016/wordml/cid" xmlns:w16="http://schemas.microsoft.com/office/word/2018/wordml" xmlns:w16sdtdh="http://schemas.microsoft.com/office/word/2020/wordml/sdtdatahash" xmlns:w16se="http://schemas.microsoft.com/office/word/2015/wordml/symex" xmlns:wpg="http://schemas.microsoft.com/office/word/2010/wordprocessingGroup" xmlns:wpi="http://schemas.microsoft.com/office/word/2010/wordprocessingInk" xmlns:wne="http://schemas.microsoft.com/office/word/2006/wordml" xmlns:wps="http://schemas.microsoft.com/office/word/2010/wordprocessingShape" mc:Ignorable="w14 w15 w16se w16cid w16 w16cex w16sdtdh wp14">
   <w:abstractNum w:abstractNumId="0" w15:restartNumberingAfterBreak="0">
     <w:nsid w:val="118B3ABF"/>
     <w:multiLevelType w:val="multilevel"/>
@@ -2223,26 +2209,26 @@
       </w:rPr>
     </w:lvl>
   </w:abstractNum>
-  <w:num w:numId="1">
+  <w:num w:numId="1" w16cid:durableId="1184515276">
     <w:abstractNumId w:val="3"/>
   </w:num>
-  <w:num w:numId="2">
+  <w:num w:numId="2" w16cid:durableId="1845438202">
     <w:abstractNumId w:val="4"/>
   </w:num>
-  <w:num w:numId="3">
+  <w:num w:numId="3" w16cid:durableId="953293822">
     <w:abstractNumId w:val="1"/>
   </w:num>
-  <w:num w:numId="4">
+  <w:num w:numId="4" w16cid:durableId="413358260">
     <w:abstractNumId w:val="2"/>
   </w:num>
-  <w:num w:numId="5">
+  <w:num w:numId="5" w16cid:durableId="2051107510">
     <w:abstractNumId w:val="0"/>
   </w:num>
 </w:numbering>
 </file>
 
 <file path=word/styles.xml><?xml version="1.0" encoding="utf-8"?>
-<w:styles xmlns:mc="http://schemas.openxmlformats.org/markup-compatibility/2006" xmlns:r="http://schemas.openxmlformats.org/officeDocument/2006/relationships" xmlns:w="http://schemas.openxmlformats.org/wordprocessingml/2006/main" xmlns:w14="http://schemas.microsoft.com/office/word/2010/wordml" xmlns:w15="http://schemas.microsoft.com/office/word/2012/wordml" xmlns:w16se="http://schemas.microsoft.com/office/word/2015/wordml/symex" mc:Ignorable="w14 w15 w16se">
+<w:styles xmlns:mc="http://schemas.openxmlformats.org/markup-compatibility/2006" xmlns:r="http://schemas.openxmlformats.org/officeDocument/2006/relationships" xmlns:w="http://schemas.openxmlformats.org/wordprocessingml/2006/main" xmlns:w14="http://schemas.microsoft.com/office/word/2010/wordml" xmlns:w15="http://schemas.microsoft.com/office/word/2012/wordml" xmlns:w16cex="http://schemas.microsoft.com/office/word/2018/wordml/cex" xmlns:w16cid="http://schemas.microsoft.com/office/word/2016/wordml/cid" xmlns:w16="http://schemas.microsoft.com/office/word/2018/wordml" xmlns:w16sdtdh="http://schemas.microsoft.com/office/word/2020/wordml/sdtdatahash" xmlns:w16se="http://schemas.microsoft.com/office/word/2015/wordml/symex" mc:Ignorable="w14 w15 w16se w16cid w16 w16cex w16sdtdh">
   <w:docDefaults>
     <w:rPrDefault>
       <w:rPr>
@@ -2258,7 +2244,7 @@
       </w:pPr>
     </w:pPrDefault>
   </w:docDefaults>
-  <w:latentStyles w:defLockedState="0" w:defUIPriority="99" w:defSemiHidden="0" w:defUnhideWhenUsed="0" w:defQFormat="0" w:count="371">
+  <w:latentStyles w:defLockedState="0" w:defUIPriority="99" w:defSemiHidden="0" w:defUnhideWhenUsed="0" w:defQFormat="0" w:count="376">
     <w:lsdException w:name="Normal" w:uiPriority="0" w:qFormat="1"/>
     <w:lsdException w:name="heading 1" w:uiPriority="9" w:qFormat="1"/>
     <w:lsdException w:name="heading 2" w:semiHidden="1" w:uiPriority="9" w:unhideWhenUsed="1" w:qFormat="1"/>
@@ -2630,6 +2616,11 @@
     <w:lsdException w:name="List Table 5 Dark Accent 6" w:uiPriority="50"/>
     <w:lsdException w:name="List Table 6 Colorful Accent 6" w:uiPriority="51"/>
     <w:lsdException w:name="List Table 7 Colorful Accent 6" w:uiPriority="52"/>
+    <w:lsdException w:name="Mention" w:semiHidden="1" w:unhideWhenUsed="1"/>
+    <w:lsdException w:name="Smart Hyperlink" w:semiHidden="1" w:unhideWhenUsed="1"/>
+    <w:lsdException w:name="Hashtag" w:semiHidden="1" w:unhideWhenUsed="1"/>
+    <w:lsdException w:name="Unresolved Mention" w:semiHidden="1" w:unhideWhenUsed="1"/>
+    <w:lsdException w:name="Smart Link" w:semiHidden="1" w:unhideWhenUsed="1"/>
   </w:latentStyles>
   <w:style w:type="paragraph" w:default="1" w:styleId="Normal">
     <w:name w:val="Normal"/>

</xml_diff>